<commit_message>
Update readme for BDA
</commit_message>
<xml_diff>
--- a/man/resources/bio/gcat/bda_diagramm.docx
+++ b/man/resources/bio/gcat/bda_diagramm.docx
@@ -178,7 +178,7 @@
           </mc:Choice>
           <mc:Fallback>
             <w:pict>
-              <v:shapetype w14:anchorId="3DF413F8" id="_x0000_t32" coordsize="21600,21600" o:spt="32" o:oned="t" path="m,l21600,21600e" filled="f">
+              <v:shapetype w14:anchorId="6D9F1A35" id="_x0000_t32" coordsize="21600,21600" o:spt="32" o:oned="t" path="m,l21600,21600e" filled="f">
                 <v:path arrowok="t" fillok="f" o:connecttype="none"/>
                 <o:lock v:ext="edit" shapetype="t"/>
               </v:shapetype>
@@ -255,7 +255,7 @@
           </mc:Choice>
           <mc:Fallback>
             <w:pict>
-              <v:shape w14:anchorId="70033E82" id="Gerade Verbindung mit Pfeil 14" o:spid="_x0000_s1026" type="#_x0000_t32" style="position:absolute;margin-left:52.5pt;margin-top:159pt;width:61.5pt;height:63.75pt;flip:x;z-index:251672576;visibility:visible;mso-wrap-style:square;mso-width-percent:0;mso-height-percent:0;mso-wrap-distance-left:9pt;mso-wrap-distance-top:0;mso-wrap-distance-right:9pt;mso-wrap-distance-bottom:0;mso-position-horizontal:absolute;mso-position-horizontal-relative:margin;mso-position-vertical:absolute;mso-position-vertical-relative:text;mso-width-percent:0;mso-height-percent:0;mso-width-relative:margin;mso-height-relative:margin" o:gfxdata="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" strokecolor="#ed7d31 [3205]" strokeweight="1.5pt">
+              <v:shape w14:anchorId="4B6D15E0" id="Gerade Verbindung mit Pfeil 14" o:spid="_x0000_s1026" type="#_x0000_t32" style="position:absolute;margin-left:52.5pt;margin-top:159pt;width:61.5pt;height:63.75pt;flip:x;z-index:251672576;visibility:visible;mso-wrap-style:square;mso-width-percent:0;mso-height-percent:0;mso-wrap-distance-left:9pt;mso-wrap-distance-top:0;mso-wrap-distance-right:9pt;mso-wrap-distance-bottom:0;mso-position-horizontal:absolute;mso-position-horizontal-relative:margin;mso-position-vertical:absolute;mso-position-vertical-relative:text;mso-width-percent:0;mso-height-percent:0;mso-width-relative:margin;mso-height-relative:margin" o:gfxdata="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" strokecolor="#ed7d31 [3205]" strokeweight="1.5pt">
                 <v:stroke endarrow="block" joinstyle="miter"/>
                 <w10:wrap anchorx="margin"/>
               </v:shape>
@@ -842,7 +842,7 @@
           </mc:Choice>
           <mc:Fallback>
             <w:pict>
-              <v:shape w14:anchorId="741E2ABE" id="Gerade Verbindung mit Pfeil 26" o:spid="_x0000_s1026" type="#_x0000_t32" style="position:absolute;margin-left:2.6pt;margin-top:313.5pt;width:0;height:68.25pt;z-index:251685888;visibility:visible;mso-wrap-style:square;mso-width-percent:0;mso-height-percent:0;mso-wrap-distance-left:9pt;mso-wrap-distance-top:0;mso-wrap-distance-right:9pt;mso-wrap-distance-bottom:0;mso-position-horizontal:absolute;mso-position-horizontal-relative:margin;mso-position-vertical:absolute;mso-position-vertical-relative:text;mso-width-percent:0;mso-height-percent:0;mso-width-relative:margin;mso-height-relative:margin" o:gfxdata="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" strokecolor="#ed7d31 [3205]" strokeweight="1.5pt">
+              <v:shape w14:anchorId="07DE758B" id="Gerade Verbindung mit Pfeil 26" o:spid="_x0000_s1026" type="#_x0000_t32" style="position:absolute;margin-left:2.6pt;margin-top:313.5pt;width:0;height:68.25pt;z-index:251685888;visibility:visible;mso-wrap-style:square;mso-width-percent:0;mso-height-percent:0;mso-wrap-distance-left:9pt;mso-wrap-distance-top:0;mso-wrap-distance-right:9pt;mso-wrap-distance-bottom:0;mso-position-horizontal:absolute;mso-position-horizontal-relative:margin;mso-position-vertical:absolute;mso-position-vertical-relative:text;mso-width-percent:0;mso-height-percent:0;mso-width-relative:margin;mso-height-relative:margin" o:gfxdata="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" strokecolor="#ed7d31 [3205]" strokeweight="1.5pt">
                 <v:stroke endarrow="block" joinstyle="miter"/>
                 <w10:wrap anchorx="margin"/>
               </v:shape>
@@ -1014,7 +1014,7 @@
           </mc:Choice>
           <mc:Fallback>
             <w:pict>
-              <v:shape w14:anchorId="452AB0BB" id="Gerade Verbindung mit Pfeil 24" o:spid="_x0000_s1026" type="#_x0000_t32" style="position:absolute;margin-left:91.85pt;margin-top:312pt;width:0;height:68.25pt;z-index:251683840;visibility:visible;mso-wrap-style:square;mso-wrap-distance-left:9pt;mso-wrap-distance-top:0;mso-wrap-distance-right:9pt;mso-wrap-distance-bottom:0;mso-position-horizontal:absolute;mso-position-horizontal-relative:margin;mso-position-vertical:absolute;mso-position-vertical-relative:text" o:gfxdata="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" strokecolor="#ed7d31 [3205]" strokeweight="1.5pt">
+              <v:shape w14:anchorId="215C5440" id="Gerade Verbindung mit Pfeil 24" o:spid="_x0000_s1026" type="#_x0000_t32" style="position:absolute;margin-left:91.85pt;margin-top:312pt;width:0;height:68.25pt;z-index:251683840;visibility:visible;mso-wrap-style:square;mso-wrap-distance-left:9pt;mso-wrap-distance-top:0;mso-wrap-distance-right:9pt;mso-wrap-distance-bottom:0;mso-position-horizontal:absolute;mso-position-horizontal-relative:margin;mso-position-vertical:absolute;mso-position-vertical-relative:text" o:gfxdata="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" strokecolor="#ed7d31 [3205]" strokeweight="1.5pt">
                 <v:stroke endarrow="block" joinstyle="miter"/>
                 <w10:wrap anchorx="margin"/>
               </v:shape>
@@ -1204,7 +1204,7 @@
           </mc:Choice>
           <mc:Fallback>
             <w:pict>
-              <v:shape w14:anchorId="20D71C3F" id="Gerade Verbindung mit Pfeil 16" o:spid="_x0000_s1026" type="#_x0000_t32" style="position:absolute;margin-left:190.5pt;margin-top:321.75pt;width:0;height:68.25pt;z-index:251675648;visibility:visible;mso-wrap-style:square;mso-width-percent:0;mso-height-percent:0;mso-wrap-distance-left:9pt;mso-wrap-distance-top:0;mso-wrap-distance-right:9pt;mso-wrap-distance-bottom:0;mso-position-horizontal:absolute;mso-position-horizontal-relative:margin;mso-position-vertical:absolute;mso-position-vertical-relative:text;mso-width-percent:0;mso-height-percent:0;mso-width-relative:margin;mso-height-relative:margin" o:gfxdata="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" strokecolor="#ed7d31 [3205]" strokeweight="1.5pt">
+              <v:shape w14:anchorId="2791C506" id="Gerade Verbindung mit Pfeil 16" o:spid="_x0000_s1026" type="#_x0000_t32" style="position:absolute;margin-left:190.5pt;margin-top:321.75pt;width:0;height:68.25pt;z-index:251675648;visibility:visible;mso-wrap-style:square;mso-width-percent:0;mso-height-percent:0;mso-wrap-distance-left:9pt;mso-wrap-distance-top:0;mso-wrap-distance-right:9pt;mso-wrap-distance-bottom:0;mso-position-horizontal:absolute;mso-position-horizontal-relative:margin;mso-position-vertical:absolute;mso-position-vertical-relative:text;mso-width-percent:0;mso-height-percent:0;mso-width-relative:margin;mso-height-relative:margin" o:gfxdata="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" strokecolor="#ed7d31 [3205]" strokeweight="1.5pt">
                 <v:stroke endarrow="block" joinstyle="miter"/>
                 <w10:wrap anchorx="margin"/>
               </v:shape>
@@ -1398,7 +1398,7 @@
           </mc:Choice>
           <mc:Fallback>
             <w:pict>
-              <v:shape w14:anchorId="52E7D52D" id="Gerade Verbindung mit Pfeil 12" o:spid="_x0000_s1026" type="#_x0000_t32" style="position:absolute;margin-left:279.75pt;margin-top:320.25pt;width:0;height:68.25pt;z-index:251669504;visibility:visible;mso-wrap-style:square;mso-wrap-distance-left:9pt;mso-wrap-distance-top:0;mso-wrap-distance-right:9pt;mso-wrap-distance-bottom:0;mso-position-horizontal:absolute;mso-position-horizontal-relative:margin;mso-position-vertical:absolute;mso-position-vertical-relative:text" o:gfxdata="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" strokecolor="#ed7d31 [3205]" strokeweight="1.5pt">
+              <v:shape w14:anchorId="42BF6BD2" id="Gerade Verbindung mit Pfeil 12" o:spid="_x0000_s1026" type="#_x0000_t32" style="position:absolute;margin-left:279.75pt;margin-top:320.25pt;width:0;height:68.25pt;z-index:251669504;visibility:visible;mso-wrap-style:square;mso-wrap-distance-left:9pt;mso-wrap-distance-top:0;mso-wrap-distance-right:9pt;mso-wrap-distance-bottom:0;mso-position-horizontal:absolute;mso-position-horizontal-relative:margin;mso-position-vertical:absolute;mso-position-vertical-relative:text" o:gfxdata="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" strokecolor="#ed7d31 [3205]" strokeweight="1.5pt">
                 <v:stroke endarrow="block" joinstyle="miter"/>
                 <w10:wrap anchorx="margin"/>
               </v:shape>
@@ -2026,7 +2026,7 @@
           </mc:Choice>
           <mc:Fallback>
             <w:pict>
-              <v:shape w14:anchorId="7C6BB12D" id="Gerade Verbindung mit Pfeil 4" o:spid="_x0000_s1026" type="#_x0000_t32" style="position:absolute;margin-left:143.25pt;margin-top:15pt;width:21pt;height:36.75pt;z-index:251660288;visibility:visible;mso-wrap-style:square;mso-width-percent:0;mso-height-percent:0;mso-wrap-distance-left:9pt;mso-wrap-distance-top:0;mso-wrap-distance-right:9pt;mso-wrap-distance-bottom:0;mso-position-horizontal:absolute;mso-position-horizontal-relative:text;mso-position-vertical:absolute;mso-position-vertical-relative:text;mso-width-percent:0;mso-height-percent:0;mso-width-relative:margin;mso-height-relative:margin" o:gfxdata="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" strokecolor="#ed7d31 [3205]" strokeweight="1.5pt">
+              <v:shape w14:anchorId="1475D9FF" id="Gerade Verbindung mit Pfeil 4" o:spid="_x0000_s1026" type="#_x0000_t32" style="position:absolute;margin-left:143.25pt;margin-top:15pt;width:21pt;height:36.75pt;z-index:251660288;visibility:visible;mso-wrap-style:square;mso-width-percent:0;mso-height-percent:0;mso-wrap-distance-left:9pt;mso-wrap-distance-top:0;mso-wrap-distance-right:9pt;mso-wrap-distance-bottom:0;mso-position-horizontal:absolute;mso-position-horizontal-relative:text;mso-position-vertical:absolute;mso-position-vertical-relative:text;mso-width-percent:0;mso-height-percent:0;mso-width-relative:margin;mso-height-relative:margin" o:gfxdata="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" strokecolor="#ed7d31 [3205]" strokeweight="1.5pt">
                 <v:stroke endarrow="block" joinstyle="miter"/>
               </v:shape>
             </w:pict>
@@ -2092,7 +2092,7 @@
           </mc:Choice>
           <mc:Fallback>
             <w:pict>
-              <v:shape w14:anchorId="11ED4191" id="Gerade Verbindung mit Pfeil 6" o:spid="_x0000_s1026" type="#_x0000_t32" style="position:absolute;margin-left:0;margin-top:159.75pt;width:0;height:68.25pt;z-index:251662336;visibility:visible;mso-wrap-style:square;mso-wrap-distance-left:9pt;mso-wrap-distance-top:0;mso-wrap-distance-right:9pt;mso-wrap-distance-bottom:0;mso-position-horizontal:center;mso-position-horizontal-relative:margin;mso-position-vertical:absolute;mso-position-vertical-relative:text" o:gfxdata="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" strokecolor="#ed7d31 [3205]" strokeweight="1.5pt">
+              <v:shape w14:anchorId="68DA026D" id="Gerade Verbindung mit Pfeil 6" o:spid="_x0000_s1026" type="#_x0000_t32" style="position:absolute;margin-left:0;margin-top:159.75pt;width:0;height:68.25pt;z-index:251662336;visibility:visible;mso-wrap-style:square;mso-wrap-distance-left:9pt;mso-wrap-distance-top:0;mso-wrap-distance-right:9pt;mso-wrap-distance-bottom:0;mso-position-horizontal:center;mso-position-horizontal-relative:margin;mso-position-vertical:absolute;mso-position-vertical-relative:text" o:gfxdata="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" strokecolor="#ed7d31 [3205]" strokeweight="1.5pt">
                 <v:stroke endarrow="block" joinstyle="miter"/>
                 <w10:wrap anchorx="margin"/>
               </v:shape>
@@ -2508,6 +2508,7 @@
                               <w:rPr>
                                 <w:sz w:val="36"/>
                                 <w:szCs w:val="36"/>
+                                <w:vertAlign w:val="subscript"/>
                                 <w:lang w:val="de-DE"/>
                               </w:rPr>
                               <w:t>…</w:t>
@@ -2606,6 +2607,7 @@
                         <w:rPr>
                           <w:sz w:val="36"/>
                           <w:szCs w:val="36"/>
+                          <w:vertAlign w:val="subscript"/>
                           <w:lang w:val="de-DE"/>
                         </w:rPr>
                         <w:t>…</w:t>
@@ -2693,8 +2695,14 @@
       </w:r>
     </w:p>
     <w:p>
-      <w:bookmarkStart w:id="0" w:name="_GoBack"/>
-      <w:bookmarkEnd w:id="0"/>
+      <w:r>
+        <w:br/>
+      </w:r>
+      <w:r>
+        <w:br/>
+      </w:r>
+    </w:p>
+    <w:p>
       <w:r>
         <w:rPr>
           <w:noProof/>
@@ -2705,10 +2713,10 @@
               <wp:anchor distT="0" distB="0" distL="114300" distR="114300" simplePos="0" relativeHeight="251682816" behindDoc="0" locked="0" layoutInCell="1" allowOverlap="1" wp14:anchorId="112B4862" wp14:editId="4484974A">
                 <wp:simplePos x="0" y="0"/>
                 <wp:positionH relativeFrom="margin">
-                  <wp:posOffset>-342900</wp:posOffset>
+                  <wp:posOffset>-314325</wp:posOffset>
                 </wp:positionH>
                 <wp:positionV relativeFrom="paragraph">
-                  <wp:posOffset>2771774</wp:posOffset>
+                  <wp:posOffset>2099310</wp:posOffset>
                 </wp:positionV>
                 <wp:extent cx="1876425" cy="981075"/>
                 <wp:effectExtent l="0" t="0" r="0" b="0"/>
@@ -2871,7 +2879,7 @@
           </mc:Choice>
           <mc:Fallback>
             <w:pict>
-              <v:shape w14:anchorId="112B4862" id="Textfeld 23" o:spid="_x0000_s1041" type="#_x0000_t202" style="position:absolute;margin-left:-27pt;margin-top:218.25pt;width:147.75pt;height:77.25pt;z-index:251682816;visibility:visible;mso-wrap-style:square;mso-width-percent:0;mso-height-percent:0;mso-wrap-distance-left:9pt;mso-wrap-distance-top:0;mso-wrap-distance-right:9pt;mso-wrap-distance-bottom:0;mso-position-horizontal:absolute;mso-position-horizontal-relative:margin;mso-position-vertical:absolute;mso-position-vertical-relative:text;mso-width-percent:0;mso-height-percent:0;mso-width-relative:margin;mso-height-relative:margin;v-text-anchor:top" o:gfxdata="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" filled="f" stroked="f" strokeweight=".5pt">
+              <v:shape w14:anchorId="112B4862" id="Textfeld 23" o:spid="_x0000_s1041" type="#_x0000_t202" style="position:absolute;margin-left:-24.75pt;margin-top:165.3pt;width:147.75pt;height:77.25pt;z-index:251682816;visibility:visible;mso-wrap-style:square;mso-width-percent:0;mso-height-percent:0;mso-wrap-distance-left:9pt;mso-wrap-distance-top:0;mso-wrap-distance-right:9pt;mso-wrap-distance-bottom:0;mso-position-horizontal:absolute;mso-position-horizontal-relative:margin;mso-position-vertical:absolute;mso-position-vertical-relative:text;mso-width-percent:0;mso-height-percent:0;mso-width-relative:margin;mso-height-relative:margin;v-text-anchor:top" o:gfxdata="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" filled="f" stroked="f" strokeweight=".5pt">
                 <v:textbox>
                   <w:txbxContent>
                     <w:p>
@@ -3007,10 +3015,10 @@
               <wp:anchor distT="0" distB="0" distL="114300" distR="114300" simplePos="0" relativeHeight="251679744" behindDoc="0" locked="0" layoutInCell="1" allowOverlap="1" wp14:anchorId="0C14F492" wp14:editId="1AF74E06">
                 <wp:simplePos x="0" y="0"/>
                 <wp:positionH relativeFrom="column">
-                  <wp:posOffset>3400425</wp:posOffset>
+                  <wp:posOffset>3352800</wp:posOffset>
                 </wp:positionH>
                 <wp:positionV relativeFrom="paragraph">
-                  <wp:posOffset>4695825</wp:posOffset>
+                  <wp:posOffset>4051935</wp:posOffset>
                 </wp:positionV>
                 <wp:extent cx="390525" cy="409575"/>
                 <wp:effectExtent l="0" t="0" r="28575" b="28575"/>
@@ -3087,7 +3095,7 @@
           </mc:Choice>
           <mc:Fallback>
             <w:pict>
-              <v:rect w14:anchorId="0C14F492" id="Rechteck 21" o:spid="_x0000_s1042" style="position:absolute;margin-left:267.75pt;margin-top:369.75pt;width:30.75pt;height:32.25pt;z-index:251679744;visibility:visible;mso-wrap-style:square;mso-height-percent:0;mso-wrap-distance-left:9pt;mso-wrap-distance-top:0;mso-wrap-distance-right:9pt;mso-wrap-distance-bottom:0;mso-position-horizontal:absolute;mso-position-horizontal-relative:text;mso-position-vertical:absolute;mso-position-vertical-relative:text;mso-height-percent:0;mso-height-relative:margin;v-text-anchor:middle" o:gfxdata="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" fillcolor="#70ad47 [3209]" strokecolor="#375623 [1609]" strokeweight="1pt">
+              <v:rect w14:anchorId="0C14F492" id="Rechteck 21" o:spid="_x0000_s1042" style="position:absolute;margin-left:264pt;margin-top:319.05pt;width:30.75pt;height:32.25pt;z-index:251679744;visibility:visible;mso-wrap-style:square;mso-height-percent:0;mso-wrap-distance-left:9pt;mso-wrap-distance-top:0;mso-wrap-distance-right:9pt;mso-wrap-distance-bottom:0;mso-position-horizontal:absolute;mso-position-horizontal-relative:text;mso-position-vertical:absolute;mso-position-vertical-relative:text;mso-height-percent:0;mso-height-relative:margin;v-text-anchor:middle" o:gfxdata="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" fillcolor="#70ad47 [3209]" strokecolor="#375623 [1609]" strokeweight="1pt">
                 <v:textbox>
                   <w:txbxContent>
                     <w:p>
@@ -3113,6 +3121,1317 @@
                   </w:txbxContent>
                 </v:textbox>
               </v:rect>
+            </w:pict>
+          </mc:Fallback>
+        </mc:AlternateContent>
+      </w:r>
+      <w:r>
+        <w:br w:type="page"/>
+      </w:r>
+    </w:p>
+    <w:p>
+      <w:pPr>
+        <w:rPr>
+          <w:noProof/>
+        </w:rPr>
+      </w:pPr>
+      <w:r>
+        <w:rPr>
+          <w:noProof/>
+        </w:rPr>
+        <w:lastRenderedPageBreak/>
+        <mc:AlternateContent>
+          <mc:Choice Requires="wps">
+            <w:drawing>
+              <wp:anchor distT="0" distB="0" distL="114300" distR="114300" simplePos="0" relativeHeight="251724800" behindDoc="0" locked="0" layoutInCell="1" allowOverlap="1">
+                <wp:simplePos x="0" y="0"/>
+                <wp:positionH relativeFrom="column">
+                  <wp:posOffset>2390775</wp:posOffset>
+                </wp:positionH>
+                <wp:positionV relativeFrom="paragraph">
+                  <wp:posOffset>-828675</wp:posOffset>
+                </wp:positionV>
+                <wp:extent cx="1143000" cy="904875"/>
+                <wp:effectExtent l="19050" t="19050" r="38100" b="28575"/>
+                <wp:wrapNone/>
+                <wp:docPr id="67" name="Bogen 67"/>
+                <wp:cNvGraphicFramePr/>
+                <a:graphic xmlns:a="http://schemas.openxmlformats.org/drawingml/2006/main">
+                  <a:graphicData uri="http://schemas.microsoft.com/office/word/2010/wordprocessingShape">
+                    <wps:wsp>
+                      <wps:cNvSpPr/>
+                      <wps:spPr>
+                        <a:xfrm>
+                          <a:off x="0" y="0"/>
+                          <a:ext cx="1143000" cy="904875"/>
+                        </a:xfrm>
+                        <a:prstGeom prst="arc">
+                          <a:avLst>
+                            <a:gd name="adj1" fmla="val 7279528"/>
+                            <a:gd name="adj2" fmla="val 3292814"/>
+                          </a:avLst>
+                        </a:prstGeom>
+                        <a:ln w="9525" cap="flat" cmpd="sng" algn="ctr">
+                          <a:solidFill>
+                            <a:schemeClr val="accent1"/>
+                          </a:solidFill>
+                          <a:prstDash val="solid"/>
+                          <a:round/>
+                          <a:headEnd type="none" w="med" len="med"/>
+                          <a:tailEnd type="triangle" w="med" len="med"/>
+                        </a:ln>
+                      </wps:spPr>
+                      <wps:style>
+                        <a:lnRef idx="0">
+                          <a:scrgbClr r="0" g="0" b="0"/>
+                        </a:lnRef>
+                        <a:fillRef idx="0">
+                          <a:scrgbClr r="0" g="0" b="0"/>
+                        </a:fillRef>
+                        <a:effectRef idx="0">
+                          <a:scrgbClr r="0" g="0" b="0"/>
+                        </a:effectRef>
+                        <a:fontRef idx="minor">
+                          <a:schemeClr val="tx1"/>
+                        </a:fontRef>
+                      </wps:style>
+                      <wps:bodyPr rot="0" spcFirstLastPara="0" vertOverflow="overflow" horzOverflow="overflow" vert="horz" wrap="square" lIns="91440" tIns="45720" rIns="91440" bIns="45720" numCol="1" spcCol="0" rtlCol="0" fromWordArt="0" anchor="ctr" anchorCtr="0" forceAA="0" compatLnSpc="1">
+                        <a:prstTxWarp prst="textNoShape">
+                          <a:avLst/>
+                        </a:prstTxWarp>
+                        <a:noAutofit/>
+                      </wps:bodyPr>
+                    </wps:wsp>
+                  </a:graphicData>
+                </a:graphic>
+                <wp14:sizeRelV relativeFrom="margin">
+                  <wp14:pctHeight>0</wp14:pctHeight>
+                </wp14:sizeRelV>
+              </wp:anchor>
+            </w:drawing>
+          </mc:Choice>
+          <mc:Fallback>
+            <w:pict>
+              <v:shape w14:anchorId="560A7D11" id="Bogen 67" o:spid="_x0000_s1026" style="position:absolute;margin-left:188.25pt;margin-top:-65.25pt;width:90pt;height:71.25pt;z-index:251724800;visibility:visible;mso-wrap-style:square;mso-height-percent:0;mso-wrap-distance-left:9pt;mso-wrap-distance-top:0;mso-wrap-distance-right:9pt;mso-wrap-distance-bottom:0;mso-position-horizontal:absolute;mso-position-horizontal-relative:text;mso-position-vertical:absolute;mso-position-vertical-relative:text;mso-height-percent:0;mso-height-relative:margin;v-text-anchor:middle" coordsize="1143000,904875" o:gfxdata="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" path="m323432,860030nsc64633,761312,-61382,525848,29066,309989,104879,129056,315810,5152,556520,155v235000,-4879,449801,104663,541356,276074c1211517,488989,1104455,735356,849521,847731l571500,452438,323432,860030xem323432,860030nfc64633,761312,-61382,525848,29066,309989,104879,129056,315810,5152,556520,155v235000,-4879,449801,104663,541356,276074c1211517,488989,1104455,735356,849521,847731e" filled="f" strokecolor="#4472c4 [3204]">
+                <v:stroke endarrow="block"/>
+                <v:path arrowok="t" o:connecttype="custom" o:connectlocs="323432,860030;29066,309989;556520,155;1097876,276229;849521,847731" o:connectangles="0,0,0,0,0"/>
+              </v:shape>
+            </w:pict>
+          </mc:Fallback>
+        </mc:AlternateContent>
+      </w:r>
+      <w:r>
+        <w:rPr>
+          <w:noProof/>
+        </w:rPr>
+        <mc:AlternateContent>
+          <mc:Choice Requires="wps">
+            <w:drawing>
+              <wp:anchor distT="0" distB="0" distL="114300" distR="114300" simplePos="0" relativeHeight="251720704" behindDoc="0" locked="0" layoutInCell="1" allowOverlap="1" wp14:anchorId="67352717" wp14:editId="7D297A57">
+                <wp:simplePos x="0" y="0"/>
+                <wp:positionH relativeFrom="margin">
+                  <wp:posOffset>4410075</wp:posOffset>
+                </wp:positionH>
+                <wp:positionV relativeFrom="paragraph">
+                  <wp:posOffset>8890</wp:posOffset>
+                </wp:positionV>
+                <wp:extent cx="1676400" cy="657225"/>
+                <wp:effectExtent l="0" t="0" r="19050" b="28575"/>
+                <wp:wrapNone/>
+                <wp:docPr id="63" name="Ellipse 63"/>
+                <wp:cNvGraphicFramePr/>
+                <a:graphic xmlns:a="http://schemas.openxmlformats.org/drawingml/2006/main">
+                  <a:graphicData uri="http://schemas.microsoft.com/office/word/2010/wordprocessingShape">
+                    <wps:wsp>
+                      <wps:cNvSpPr/>
+                      <wps:spPr>
+                        <a:xfrm>
+                          <a:off x="0" y="0"/>
+                          <a:ext cx="1676400" cy="657225"/>
+                        </a:xfrm>
+                        <a:prstGeom prst="ellipse">
+                          <a:avLst/>
+                        </a:prstGeom>
+                      </wps:spPr>
+                      <wps:style>
+                        <a:lnRef idx="2">
+                          <a:schemeClr val="accent1">
+                            <a:shade val="50000"/>
+                          </a:schemeClr>
+                        </a:lnRef>
+                        <a:fillRef idx="1">
+                          <a:schemeClr val="accent1"/>
+                        </a:fillRef>
+                        <a:effectRef idx="0">
+                          <a:schemeClr val="accent1"/>
+                        </a:effectRef>
+                        <a:fontRef idx="minor">
+                          <a:schemeClr val="lt1"/>
+                        </a:fontRef>
+                      </wps:style>
+                      <wps:txbx>
+                        <w:txbxContent>
+                          <w:p>
+                            <w:pPr>
+                              <w:jc w:val="center"/>
+                              <w:rPr>
+                                <w:lang w:val="de-DE"/>
+                              </w:rPr>
+                            </w:pPr>
+                            <w:r>
+                              <w:rPr>
+                                <w:lang w:val="de-DE"/>
+                              </w:rPr>
+                              <w:t>Run</w:t>
+                            </w:r>
+                            <w:r>
+                              <w:rPr>
+                                <w:lang w:val="de-DE"/>
+                              </w:rPr>
+                              <w:t xml:space="preserve"> BDA</w:t>
+                            </w:r>
+                            <w:r>
+                              <w:rPr>
+                                <w:lang w:val="de-DE"/>
+                              </w:rPr>
+                              <w:br/>
+                            </w:r>
+                            <w:proofErr w:type="spellStart"/>
+                            <w:r>
+                              <w:rPr>
+                                <w:lang w:val="de-DE"/>
+                              </w:rPr>
+                              <w:t>procedure</w:t>
+                            </w:r>
+                            <w:proofErr w:type="spellEnd"/>
+                          </w:p>
+                        </w:txbxContent>
+                      </wps:txbx>
+                      <wps:bodyPr rot="0" spcFirstLastPara="0" vertOverflow="overflow" horzOverflow="overflow" vert="horz" wrap="square" lIns="91440" tIns="45720" rIns="91440" bIns="45720" numCol="1" spcCol="0" rtlCol="0" fromWordArt="0" anchor="ctr" anchorCtr="0" forceAA="0" compatLnSpc="1">
+                        <a:prstTxWarp prst="textNoShape">
+                          <a:avLst/>
+                        </a:prstTxWarp>
+                        <a:noAutofit/>
+                      </wps:bodyPr>
+                    </wps:wsp>
+                  </a:graphicData>
+                </a:graphic>
+                <wp14:sizeRelH relativeFrom="margin">
+                  <wp14:pctWidth>0</wp14:pctWidth>
+                </wp14:sizeRelH>
+                <wp14:sizeRelV relativeFrom="margin">
+                  <wp14:pctHeight>0</wp14:pctHeight>
+                </wp14:sizeRelV>
+              </wp:anchor>
+            </w:drawing>
+          </mc:Choice>
+          <mc:Fallback>
+            <w:pict>
+              <v:oval w14:anchorId="67352717" id="Ellipse 63" o:spid="_x0000_s1043" style="position:absolute;margin-left:347.25pt;margin-top:.7pt;width:132pt;height:51.75pt;z-index:251720704;visibility:visible;mso-wrap-style:square;mso-width-percent:0;mso-height-percent:0;mso-wrap-distance-left:9pt;mso-wrap-distance-top:0;mso-wrap-distance-right:9pt;mso-wrap-distance-bottom:0;mso-position-horizontal:absolute;mso-position-horizontal-relative:margin;mso-position-vertical:absolute;mso-position-vertical-relative:text;mso-width-percent:0;mso-height-percent:0;mso-width-relative:margin;mso-height-relative:margin;v-text-anchor:middle" o:gfxdata="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" fillcolor="#4472c4 [3204]" strokecolor="#1f3763 [1604]" strokeweight="1pt">
+                <v:stroke joinstyle="miter"/>
+                <v:textbox>
+                  <w:txbxContent>
+                    <w:p>
+                      <w:pPr>
+                        <w:jc w:val="center"/>
+                        <w:rPr>
+                          <w:lang w:val="de-DE"/>
+                        </w:rPr>
+                      </w:pPr>
+                      <w:r>
+                        <w:rPr>
+                          <w:lang w:val="de-DE"/>
+                        </w:rPr>
+                        <w:t>Run</w:t>
+                      </w:r>
+                      <w:r>
+                        <w:rPr>
+                          <w:lang w:val="de-DE"/>
+                        </w:rPr>
+                        <w:t xml:space="preserve"> BDA</w:t>
+                      </w:r>
+                      <w:r>
+                        <w:rPr>
+                          <w:lang w:val="de-DE"/>
+                        </w:rPr>
+                        <w:br/>
+                      </w:r>
+                      <w:proofErr w:type="spellStart"/>
+                      <w:r>
+                        <w:rPr>
+                          <w:lang w:val="de-DE"/>
+                        </w:rPr>
+                        <w:t>procedure</w:t>
+                      </w:r>
+                      <w:proofErr w:type="spellEnd"/>
+                    </w:p>
+                  </w:txbxContent>
+                </v:textbox>
+                <w10:wrap anchorx="margin"/>
+              </v:oval>
+            </w:pict>
+          </mc:Fallback>
+        </mc:AlternateContent>
+      </w:r>
+      <w:r>
+        <w:rPr>
+          <w:noProof/>
+        </w:rPr>
+        <mc:AlternateContent>
+          <mc:Choice Requires="wps">
+            <w:drawing>
+              <wp:anchor distT="0" distB="0" distL="114300" distR="114300" simplePos="0" relativeHeight="251718656" behindDoc="0" locked="0" layoutInCell="1" allowOverlap="1" wp14:anchorId="501552E9" wp14:editId="5D1A917B">
+                <wp:simplePos x="0" y="0"/>
+                <wp:positionH relativeFrom="margin">
+                  <wp:posOffset>2228850</wp:posOffset>
+                </wp:positionH>
+                <wp:positionV relativeFrom="paragraph">
+                  <wp:posOffset>27940</wp:posOffset>
+                </wp:positionV>
+                <wp:extent cx="1676400" cy="657225"/>
+                <wp:effectExtent l="0" t="0" r="19050" b="28575"/>
+                <wp:wrapNone/>
+                <wp:docPr id="62" name="Ellipse 62"/>
+                <wp:cNvGraphicFramePr/>
+                <a:graphic xmlns:a="http://schemas.openxmlformats.org/drawingml/2006/main">
+                  <a:graphicData uri="http://schemas.microsoft.com/office/word/2010/wordprocessingShape">
+                    <wps:wsp>
+                      <wps:cNvSpPr/>
+                      <wps:spPr>
+                        <a:xfrm>
+                          <a:off x="0" y="0"/>
+                          <a:ext cx="1676400" cy="657225"/>
+                        </a:xfrm>
+                        <a:prstGeom prst="ellipse">
+                          <a:avLst/>
+                        </a:prstGeom>
+                      </wps:spPr>
+                      <wps:style>
+                        <a:lnRef idx="2">
+                          <a:schemeClr val="accent1">
+                            <a:shade val="50000"/>
+                          </a:schemeClr>
+                        </a:lnRef>
+                        <a:fillRef idx="1">
+                          <a:schemeClr val="accent1"/>
+                        </a:fillRef>
+                        <a:effectRef idx="0">
+                          <a:schemeClr val="accent1"/>
+                        </a:effectRef>
+                        <a:fontRef idx="minor">
+                          <a:schemeClr val="lt1"/>
+                        </a:fontRef>
+                      </wps:style>
+                      <wps:txbx>
+                        <w:txbxContent>
+                          <w:p>
+                            <w:pPr>
+                              <w:jc w:val="center"/>
+                              <w:rPr>
+                                <w:lang w:val="de-DE"/>
+                              </w:rPr>
+                            </w:pPr>
+                            <w:r>
+                              <w:rPr>
+                                <w:lang w:val="de-DE"/>
+                              </w:rPr>
+                              <w:t>Add BDA</w:t>
+                            </w:r>
+                          </w:p>
+                        </w:txbxContent>
+                      </wps:txbx>
+                      <wps:bodyPr rot="0" spcFirstLastPara="0" vertOverflow="overflow" horzOverflow="overflow" vert="horz" wrap="square" lIns="91440" tIns="45720" rIns="91440" bIns="45720" numCol="1" spcCol="0" rtlCol="0" fromWordArt="0" anchor="ctr" anchorCtr="0" forceAA="0" compatLnSpc="1">
+                        <a:prstTxWarp prst="textNoShape">
+                          <a:avLst/>
+                        </a:prstTxWarp>
+                        <a:noAutofit/>
+                      </wps:bodyPr>
+                    </wps:wsp>
+                  </a:graphicData>
+                </a:graphic>
+                <wp14:sizeRelH relativeFrom="margin">
+                  <wp14:pctWidth>0</wp14:pctWidth>
+                </wp14:sizeRelH>
+                <wp14:sizeRelV relativeFrom="margin">
+                  <wp14:pctHeight>0</wp14:pctHeight>
+                </wp14:sizeRelV>
+              </wp:anchor>
+            </w:drawing>
+          </mc:Choice>
+          <mc:Fallback>
+            <w:pict>
+              <v:oval w14:anchorId="501552E9" id="Ellipse 62" o:spid="_x0000_s1044" style="position:absolute;margin-left:175.5pt;margin-top:2.2pt;width:132pt;height:51.75pt;z-index:251718656;visibility:visible;mso-wrap-style:square;mso-width-percent:0;mso-height-percent:0;mso-wrap-distance-left:9pt;mso-wrap-distance-top:0;mso-wrap-distance-right:9pt;mso-wrap-distance-bottom:0;mso-position-horizontal:absolute;mso-position-horizontal-relative:margin;mso-position-vertical:absolute;mso-position-vertical-relative:text;mso-width-percent:0;mso-height-percent:0;mso-width-relative:margin;mso-height-relative:margin;v-text-anchor:middle" o:gfxdata="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" fillcolor="#4472c4 [3204]" strokecolor="#1f3763 [1604]" strokeweight="1pt">
+                <v:stroke joinstyle="miter"/>
+                <v:textbox>
+                  <w:txbxContent>
+                    <w:p>
+                      <w:pPr>
+                        <w:jc w:val="center"/>
+                        <w:rPr>
+                          <w:lang w:val="de-DE"/>
+                        </w:rPr>
+                      </w:pPr>
+                      <w:r>
+                        <w:rPr>
+                          <w:lang w:val="de-DE"/>
+                        </w:rPr>
+                        <w:t>Add BDA</w:t>
+                      </w:r>
+                    </w:p>
+                  </w:txbxContent>
+                </v:textbox>
+                <w10:wrap anchorx="margin"/>
+              </v:oval>
+            </w:pict>
+          </mc:Fallback>
+        </mc:AlternateContent>
+      </w:r>
+      <w:r>
+        <w:rPr>
+          <w:noProof/>
+        </w:rPr>
+        <mc:AlternateContent>
+          <mc:Choice Requires="wps">
+            <w:drawing>
+              <wp:anchor distT="0" distB="0" distL="114300" distR="114300" simplePos="0" relativeHeight="251716608" behindDoc="0" locked="0" layoutInCell="1" allowOverlap="1">
+                <wp:simplePos x="0" y="0"/>
+                <wp:positionH relativeFrom="margin">
+                  <wp:align>left</wp:align>
+                </wp:positionH>
+                <wp:positionV relativeFrom="paragraph">
+                  <wp:posOffset>0</wp:posOffset>
+                </wp:positionV>
+                <wp:extent cx="1676400" cy="657225"/>
+                <wp:effectExtent l="0" t="0" r="19050" b="28575"/>
+                <wp:wrapNone/>
+                <wp:docPr id="61" name="Ellipse 61"/>
+                <wp:cNvGraphicFramePr/>
+                <a:graphic xmlns:a="http://schemas.openxmlformats.org/drawingml/2006/main">
+                  <a:graphicData uri="http://schemas.microsoft.com/office/word/2010/wordprocessingShape">
+                    <wps:wsp>
+                      <wps:cNvSpPr/>
+                      <wps:spPr>
+                        <a:xfrm>
+                          <a:off x="0" y="0"/>
+                          <a:ext cx="1676400" cy="657225"/>
+                        </a:xfrm>
+                        <a:prstGeom prst="ellipse">
+                          <a:avLst/>
+                        </a:prstGeom>
+                      </wps:spPr>
+                      <wps:style>
+                        <a:lnRef idx="2">
+                          <a:schemeClr val="accent1">
+                            <a:shade val="50000"/>
+                          </a:schemeClr>
+                        </a:lnRef>
+                        <a:fillRef idx="1">
+                          <a:schemeClr val="accent1"/>
+                        </a:fillRef>
+                        <a:effectRef idx="0">
+                          <a:schemeClr val="accent1"/>
+                        </a:effectRef>
+                        <a:fontRef idx="minor">
+                          <a:schemeClr val="lt1"/>
+                        </a:fontRef>
+                      </wps:style>
+                      <wps:txbx>
+                        <w:txbxContent>
+                          <w:p>
+                            <w:pPr>
+                              <w:jc w:val="center"/>
+                              <w:rPr>
+                                <w:lang w:val="de-DE"/>
+                              </w:rPr>
+                            </w:pPr>
+                            <w:r>
+                              <w:rPr>
+                                <w:lang w:val="de-DE"/>
+                              </w:rPr>
+                              <w:t xml:space="preserve">Start BDA </w:t>
+                            </w:r>
+                            <w:proofErr w:type="spellStart"/>
+                            <w:r>
+                              <w:rPr>
+                                <w:lang w:val="de-DE"/>
+                              </w:rPr>
+                              <w:t>procedure</w:t>
+                            </w:r>
+                            <w:proofErr w:type="spellEnd"/>
+                          </w:p>
+                        </w:txbxContent>
+                      </wps:txbx>
+                      <wps:bodyPr rot="0" spcFirstLastPara="0" vertOverflow="overflow" horzOverflow="overflow" vert="horz" wrap="square" lIns="91440" tIns="45720" rIns="91440" bIns="45720" numCol="1" spcCol="0" rtlCol="0" fromWordArt="0" anchor="ctr" anchorCtr="0" forceAA="0" compatLnSpc="1">
+                        <a:prstTxWarp prst="textNoShape">
+                          <a:avLst/>
+                        </a:prstTxWarp>
+                        <a:noAutofit/>
+                      </wps:bodyPr>
+                    </wps:wsp>
+                  </a:graphicData>
+                </a:graphic>
+                <wp14:sizeRelH relativeFrom="margin">
+                  <wp14:pctWidth>0</wp14:pctWidth>
+                </wp14:sizeRelH>
+                <wp14:sizeRelV relativeFrom="margin">
+                  <wp14:pctHeight>0</wp14:pctHeight>
+                </wp14:sizeRelV>
+              </wp:anchor>
+            </w:drawing>
+          </mc:Choice>
+          <mc:Fallback>
+            <w:pict>
+              <v:oval id="Ellipse 61" o:spid="_x0000_s1045" style="position:absolute;margin-left:0;margin-top:0;width:132pt;height:51.75pt;z-index:251716608;visibility:visible;mso-wrap-style:square;mso-width-percent:0;mso-height-percent:0;mso-wrap-distance-left:9pt;mso-wrap-distance-top:0;mso-wrap-distance-right:9pt;mso-wrap-distance-bottom:0;mso-position-horizontal:left;mso-position-horizontal-relative:margin;mso-position-vertical:absolute;mso-position-vertical-relative:text;mso-width-percent:0;mso-height-percent:0;mso-width-relative:margin;mso-height-relative:margin;v-text-anchor:middle" o:gfxdata="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" fillcolor="#4472c4 [3204]" strokecolor="#1f3763 [1604]" strokeweight="1pt">
+                <v:stroke joinstyle="miter"/>
+                <v:textbox>
+                  <w:txbxContent>
+                    <w:p>
+                      <w:pPr>
+                        <w:jc w:val="center"/>
+                        <w:rPr>
+                          <w:lang w:val="de-DE"/>
+                        </w:rPr>
+                      </w:pPr>
+                      <w:r>
+                        <w:rPr>
+                          <w:lang w:val="de-DE"/>
+                        </w:rPr>
+                        <w:t xml:space="preserve">Start BDA </w:t>
+                      </w:r>
+                      <w:proofErr w:type="spellStart"/>
+                      <w:r>
+                        <w:rPr>
+                          <w:lang w:val="de-DE"/>
+                        </w:rPr>
+                        <w:t>procedure</w:t>
+                      </w:r>
+                      <w:proofErr w:type="spellEnd"/>
+                    </w:p>
+                  </w:txbxContent>
+                </v:textbox>
+                <w10:wrap anchorx="margin"/>
+              </v:oval>
+            </w:pict>
+          </mc:Fallback>
+        </mc:AlternateContent>
+      </w:r>
+    </w:p>
+    <w:p>
+      <w:r>
+        <w:rPr>
+          <w:noProof/>
+        </w:rPr>
+        <mc:AlternateContent>
+          <mc:Choice Requires="wps">
+            <w:drawing>
+              <wp:anchor distT="45720" distB="45720" distL="114300" distR="114300" simplePos="0" relativeHeight="251738112" behindDoc="0" locked="0" layoutInCell="1" allowOverlap="1">
+                <wp:simplePos x="0" y="0"/>
+                <wp:positionH relativeFrom="margin">
+                  <wp:posOffset>5346700</wp:posOffset>
+                </wp:positionH>
+                <wp:positionV relativeFrom="paragraph">
+                  <wp:posOffset>139700</wp:posOffset>
+                </wp:positionV>
+                <wp:extent cx="938530" cy="1404620"/>
+                <wp:effectExtent l="9525" t="0" r="42545" b="0"/>
+                <wp:wrapSquare wrapText="bothSides"/>
+                <wp:docPr id="73" name="Textfeld 2"/>
+                <wp:cNvGraphicFramePr>
+                  <a:graphicFrameLocks xmlns:a="http://schemas.openxmlformats.org/drawingml/2006/main"/>
+                </wp:cNvGraphicFramePr>
+                <a:graphic xmlns:a="http://schemas.openxmlformats.org/drawingml/2006/main">
+                  <a:graphicData uri="http://schemas.microsoft.com/office/word/2010/wordprocessingShape">
+                    <wps:wsp>
+                      <wps:cNvSpPr txBox="1">
+                        <a:spLocks noChangeArrowheads="1"/>
+                      </wps:cNvSpPr>
+                      <wps:spPr bwMode="auto">
+                        <a:xfrm rot="5597812">
+                          <a:off x="0" y="0"/>
+                          <a:ext cx="938530" cy="1404620"/>
+                        </a:xfrm>
+                        <a:prstGeom prst="rect">
+                          <a:avLst/>
+                        </a:prstGeom>
+                        <a:noFill/>
+                        <a:ln w="9525">
+                          <a:noFill/>
+                          <a:miter lim="800000"/>
+                          <a:headEnd/>
+                          <a:tailEnd/>
+                        </a:ln>
+                      </wps:spPr>
+                      <wps:txbx>
+                        <w:txbxContent>
+                          <w:p>
+                            <w:pPr>
+                              <w:rPr>
+                                <w:lang w:val="de-DE"/>
+                              </w:rPr>
+                            </w:pPr>
+                            <w:r>
+                              <w:t>Binary result</w:t>
+                            </w:r>
+                          </w:p>
+                        </w:txbxContent>
+                      </wps:txbx>
+                      <wps:bodyPr rot="0" vert="horz" wrap="square" lIns="91440" tIns="45720" rIns="91440" bIns="45720" anchor="t" anchorCtr="0">
+                        <a:spAutoFit/>
+                      </wps:bodyPr>
+                    </wps:wsp>
+                  </a:graphicData>
+                </a:graphic>
+                <wp14:sizeRelH relativeFrom="margin">
+                  <wp14:pctWidth>0</wp14:pctWidth>
+                </wp14:sizeRelH>
+                <wp14:sizeRelV relativeFrom="margin">
+                  <wp14:pctHeight>0</wp14:pctHeight>
+                </wp14:sizeRelV>
+              </wp:anchor>
+            </w:drawing>
+          </mc:Choice>
+          <mc:Fallback>
+            <w:pict>
+              <v:shape id="Textfeld 2" o:spid="_x0000_s1046" type="#_x0000_t202" style="position:absolute;margin-left:421pt;margin-top:11pt;width:73.9pt;height:110.6pt;rotation:6114303fd;z-index:251738112;visibility:visible;mso-wrap-style:square;mso-width-percent:0;mso-height-percent:0;mso-wrap-distance-left:9pt;mso-wrap-distance-top:3.6pt;mso-wrap-distance-right:9pt;mso-wrap-distance-bottom:3.6pt;mso-position-horizontal:absolute;mso-position-horizontal-relative:margin;mso-position-vertical:absolute;mso-position-vertical-relative:text;mso-width-percent:0;mso-height-percent:0;mso-width-relative:margin;mso-height-relative:margin;v-text-anchor:top" o:gfxdata="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" filled="f" stroked="f">
+                <v:textbox style="mso-fit-shape-to-text:t">
+                  <w:txbxContent>
+                    <w:p>
+                      <w:pPr>
+                        <w:rPr>
+                          <w:lang w:val="de-DE"/>
+                        </w:rPr>
+                      </w:pPr>
+                      <w:r>
+                        <w:t>Binary result</w:t>
+                      </w:r>
+                    </w:p>
+                  </w:txbxContent>
+                </v:textbox>
+                <w10:wrap type="square" anchorx="margin"/>
+              </v:shape>
+            </w:pict>
+          </mc:Fallback>
+        </mc:AlternateContent>
+      </w:r>
+      <w:r>
+        <w:rPr>
+          <w:noProof/>
+        </w:rPr>
+        <mc:AlternateContent>
+          <mc:Choice Requires="wps">
+            <w:drawing>
+              <wp:anchor distT="0" distB="0" distL="114300" distR="114300" simplePos="0" relativeHeight="251723776" behindDoc="0" locked="0" layoutInCell="1" allowOverlap="1" wp14:anchorId="1F37E480" wp14:editId="3E45CE1A">
+                <wp:simplePos x="0" y="0"/>
+                <wp:positionH relativeFrom="column">
+                  <wp:posOffset>3819525</wp:posOffset>
+                </wp:positionH>
+                <wp:positionV relativeFrom="paragraph">
+                  <wp:posOffset>66040</wp:posOffset>
+                </wp:positionV>
+                <wp:extent cx="485775" cy="0"/>
+                <wp:effectExtent l="0" t="76200" r="9525" b="95250"/>
+                <wp:wrapNone/>
+                <wp:docPr id="65" name="Gerade Verbindung mit Pfeil 65"/>
+                <wp:cNvGraphicFramePr/>
+                <a:graphic xmlns:a="http://schemas.openxmlformats.org/drawingml/2006/main">
+                  <a:graphicData uri="http://schemas.microsoft.com/office/word/2010/wordprocessingShape">
+                    <wps:wsp>
+                      <wps:cNvCnPr/>
+                      <wps:spPr>
+                        <a:xfrm>
+                          <a:off x="0" y="0"/>
+                          <a:ext cx="485775" cy="0"/>
+                        </a:xfrm>
+                        <a:prstGeom prst="straightConnector1">
+                          <a:avLst/>
+                        </a:prstGeom>
+                        <a:ln>
+                          <a:tailEnd type="triangle"/>
+                        </a:ln>
+                      </wps:spPr>
+                      <wps:style>
+                        <a:lnRef idx="1">
+                          <a:schemeClr val="accent1"/>
+                        </a:lnRef>
+                        <a:fillRef idx="0">
+                          <a:schemeClr val="accent1"/>
+                        </a:fillRef>
+                        <a:effectRef idx="0">
+                          <a:schemeClr val="accent1"/>
+                        </a:effectRef>
+                        <a:fontRef idx="minor">
+                          <a:schemeClr val="tx1"/>
+                        </a:fontRef>
+                      </wps:style>
+                      <wps:bodyPr/>
+                    </wps:wsp>
+                  </a:graphicData>
+                </a:graphic>
+              </wp:anchor>
+            </w:drawing>
+          </mc:Choice>
+          <mc:Fallback>
+            <w:pict>
+              <v:shape w14:anchorId="754EC7A1" id="Gerade Verbindung mit Pfeil 65" o:spid="_x0000_s1026" type="#_x0000_t32" style="position:absolute;margin-left:300.75pt;margin-top:5.2pt;width:38.25pt;height:0;z-index:251723776;visibility:visible;mso-wrap-style:square;mso-wrap-distance-left:9pt;mso-wrap-distance-top:0;mso-wrap-distance-right:9pt;mso-wrap-distance-bottom:0;mso-position-horizontal:absolute;mso-position-horizontal-relative:text;mso-position-vertical:absolute;mso-position-vertical-relative:text" o:gfxdata="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" strokecolor="#4472c4 [3204]" strokeweight=".5pt">
+                <v:stroke endarrow="block" joinstyle="miter"/>
+              </v:shape>
+            </w:pict>
+          </mc:Fallback>
+        </mc:AlternateContent>
+      </w:r>
+      <w:r>
+        <w:rPr>
+          <w:noProof/>
+        </w:rPr>
+        <mc:AlternateContent>
+          <mc:Choice Requires="wps">
+            <w:drawing>
+              <wp:anchor distT="0" distB="0" distL="114300" distR="114300" simplePos="0" relativeHeight="251721728" behindDoc="0" locked="0" layoutInCell="1" allowOverlap="1">
+                <wp:simplePos x="0" y="0"/>
+                <wp:positionH relativeFrom="column">
+                  <wp:posOffset>1657350</wp:posOffset>
+                </wp:positionH>
+                <wp:positionV relativeFrom="paragraph">
+                  <wp:posOffset>66675</wp:posOffset>
+                </wp:positionV>
+                <wp:extent cx="485775" cy="0"/>
+                <wp:effectExtent l="0" t="76200" r="9525" b="95250"/>
+                <wp:wrapNone/>
+                <wp:docPr id="64" name="Gerade Verbindung mit Pfeil 64"/>
+                <wp:cNvGraphicFramePr/>
+                <a:graphic xmlns:a="http://schemas.openxmlformats.org/drawingml/2006/main">
+                  <a:graphicData uri="http://schemas.microsoft.com/office/word/2010/wordprocessingShape">
+                    <wps:wsp>
+                      <wps:cNvCnPr/>
+                      <wps:spPr>
+                        <a:xfrm>
+                          <a:off x="0" y="0"/>
+                          <a:ext cx="485775" cy="0"/>
+                        </a:xfrm>
+                        <a:prstGeom prst="straightConnector1">
+                          <a:avLst/>
+                        </a:prstGeom>
+                        <a:ln>
+                          <a:tailEnd type="triangle"/>
+                        </a:ln>
+                      </wps:spPr>
+                      <wps:style>
+                        <a:lnRef idx="1">
+                          <a:schemeClr val="accent1"/>
+                        </a:lnRef>
+                        <a:fillRef idx="0">
+                          <a:schemeClr val="accent1"/>
+                        </a:fillRef>
+                        <a:effectRef idx="0">
+                          <a:schemeClr val="accent1"/>
+                        </a:effectRef>
+                        <a:fontRef idx="minor">
+                          <a:schemeClr val="tx1"/>
+                        </a:fontRef>
+                      </wps:style>
+                      <wps:bodyPr/>
+                    </wps:wsp>
+                  </a:graphicData>
+                </a:graphic>
+              </wp:anchor>
+            </w:drawing>
+          </mc:Choice>
+          <mc:Fallback>
+            <w:pict>
+              <v:shape w14:anchorId="0BFBDD96" id="Gerade Verbindung mit Pfeil 64" o:spid="_x0000_s1026" type="#_x0000_t32" style="position:absolute;margin-left:130.5pt;margin-top:5.25pt;width:38.25pt;height:0;z-index:251721728;visibility:visible;mso-wrap-style:square;mso-wrap-distance-left:9pt;mso-wrap-distance-top:0;mso-wrap-distance-right:9pt;mso-wrap-distance-bottom:0;mso-position-horizontal:absolute;mso-position-horizontal-relative:text;mso-position-vertical:absolute;mso-position-vertical-relative:text" o:gfxdata="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" strokecolor="#4472c4 [3204]" strokeweight=".5pt">
+                <v:stroke endarrow="block" joinstyle="miter"/>
+              </v:shape>
+            </w:pict>
+          </mc:Fallback>
+        </mc:AlternateContent>
+      </w:r>
+    </w:p>
+    <w:p>
+      <w:bookmarkStart w:id="0" w:name="_GoBack"/>
+      <w:bookmarkEnd w:id="0"/>
+      <w:r>
+        <w:rPr>
+          <w:noProof/>
+        </w:rPr>
+        <mc:AlternateContent>
+          <mc:Choice Requires="wps">
+            <w:drawing>
+              <wp:anchor distT="0" distB="0" distL="114300" distR="114300" simplePos="0" relativeHeight="251735040" behindDoc="0" locked="0" layoutInCell="1" allowOverlap="1" wp14:anchorId="7CBDC62D" wp14:editId="1768A429">
+                <wp:simplePos x="0" y="0"/>
+                <wp:positionH relativeFrom="column">
+                  <wp:posOffset>4629150</wp:posOffset>
+                </wp:positionH>
+                <wp:positionV relativeFrom="paragraph">
+                  <wp:posOffset>990600</wp:posOffset>
+                </wp:positionV>
+                <wp:extent cx="1104900" cy="438150"/>
+                <wp:effectExtent l="0" t="0" r="19050" b="19050"/>
+                <wp:wrapNone/>
+                <wp:docPr id="71" name="Rechteck 71"/>
+                <wp:cNvGraphicFramePr/>
+                <a:graphic xmlns:a="http://schemas.openxmlformats.org/drawingml/2006/main">
+                  <a:graphicData uri="http://schemas.microsoft.com/office/word/2010/wordprocessingShape">
+                    <wps:wsp>
+                      <wps:cNvSpPr/>
+                      <wps:spPr>
+                        <a:xfrm>
+                          <a:off x="0" y="0"/>
+                          <a:ext cx="1104900" cy="438150"/>
+                        </a:xfrm>
+                        <a:prstGeom prst="rect">
+                          <a:avLst/>
+                        </a:prstGeom>
+                      </wps:spPr>
+                      <wps:style>
+                        <a:lnRef idx="2">
+                          <a:schemeClr val="accent6">
+                            <a:shade val="50000"/>
+                          </a:schemeClr>
+                        </a:lnRef>
+                        <a:fillRef idx="1">
+                          <a:schemeClr val="accent6"/>
+                        </a:fillRef>
+                        <a:effectRef idx="0">
+                          <a:schemeClr val="accent6"/>
+                        </a:effectRef>
+                        <a:fontRef idx="minor">
+                          <a:schemeClr val="lt1"/>
+                        </a:fontRef>
+                      </wps:style>
+                      <wps:txbx>
+                        <w:txbxContent>
+                          <w:p>
+                            <w:pPr>
+                              <w:jc w:val="center"/>
+                              <w:rPr>
+                                <w:sz w:val="36"/>
+                                <w:szCs w:val="36"/>
+                                <w:vertAlign w:val="subscript"/>
+                                <w:lang w:val="de-DE"/>
+                              </w:rPr>
+                            </w:pPr>
+                            <w:r>
+                              <w:rPr>
+                                <w:sz w:val="36"/>
+                                <w:szCs w:val="36"/>
+                                <w:vertAlign w:val="subscript"/>
+                                <w:lang w:val="de-DE"/>
+                              </w:rPr>
+                              <w:t>…</w:t>
+                            </w:r>
+                            <w:r>
+                              <w:rPr>
+                                <w:sz w:val="36"/>
+                                <w:szCs w:val="36"/>
+                                <w:vertAlign w:val="subscript"/>
+                                <w:lang w:val="de-DE"/>
+                              </w:rPr>
+                              <w:t>0</w:t>
+                            </w:r>
+                            <w:r>
+                              <w:rPr>
+                                <w:sz w:val="36"/>
+                                <w:szCs w:val="36"/>
+                                <w:vertAlign w:val="subscript"/>
+                                <w:lang w:val="de-DE"/>
+                              </w:rPr>
+                              <w:t>1 01 11 …</w:t>
+                            </w:r>
+                          </w:p>
+                        </w:txbxContent>
+                      </wps:txbx>
+                      <wps:bodyPr rot="0" spcFirstLastPara="0" vertOverflow="overflow" horzOverflow="overflow" vert="horz" wrap="square" lIns="91440" tIns="45720" rIns="91440" bIns="45720" numCol="1" spcCol="0" rtlCol="0" fromWordArt="0" anchor="ctr" anchorCtr="0" forceAA="0" compatLnSpc="1">
+                        <a:prstTxWarp prst="textNoShape">
+                          <a:avLst/>
+                        </a:prstTxWarp>
+                        <a:noAutofit/>
+                      </wps:bodyPr>
+                    </wps:wsp>
+                  </a:graphicData>
+                </a:graphic>
+                <wp14:sizeRelH relativeFrom="margin">
+                  <wp14:pctWidth>0</wp14:pctWidth>
+                </wp14:sizeRelH>
+                <wp14:sizeRelV relativeFrom="margin">
+                  <wp14:pctHeight>0</wp14:pctHeight>
+                </wp14:sizeRelV>
+              </wp:anchor>
+            </w:drawing>
+          </mc:Choice>
+          <mc:Fallback>
+            <w:pict>
+              <v:rect w14:anchorId="7CBDC62D" id="Rechteck 71" o:spid="_x0000_s1047" style="position:absolute;margin-left:364.5pt;margin-top:78pt;width:87pt;height:34.5pt;z-index:251735040;visibility:visible;mso-wrap-style:square;mso-width-percent:0;mso-height-percent:0;mso-wrap-distance-left:9pt;mso-wrap-distance-top:0;mso-wrap-distance-right:9pt;mso-wrap-distance-bottom:0;mso-position-horizontal:absolute;mso-position-horizontal-relative:text;mso-position-vertical:absolute;mso-position-vertical-relative:text;mso-width-percent:0;mso-height-percent:0;mso-width-relative:margin;mso-height-relative:margin;v-text-anchor:middle" o:gfxdata="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" fillcolor="#70ad47 [3209]" strokecolor="#375623 [1609]" strokeweight="1pt">
+                <v:textbox>
+                  <w:txbxContent>
+                    <w:p>
+                      <w:pPr>
+                        <w:jc w:val="center"/>
+                        <w:rPr>
+                          <w:sz w:val="36"/>
+                          <w:szCs w:val="36"/>
+                          <w:vertAlign w:val="subscript"/>
+                          <w:lang w:val="de-DE"/>
+                        </w:rPr>
+                      </w:pPr>
+                      <w:r>
+                        <w:rPr>
+                          <w:sz w:val="36"/>
+                          <w:szCs w:val="36"/>
+                          <w:vertAlign w:val="subscript"/>
+                          <w:lang w:val="de-DE"/>
+                        </w:rPr>
+                        <w:t>…</w:t>
+                      </w:r>
+                      <w:r>
+                        <w:rPr>
+                          <w:sz w:val="36"/>
+                          <w:szCs w:val="36"/>
+                          <w:vertAlign w:val="subscript"/>
+                          <w:lang w:val="de-DE"/>
+                        </w:rPr>
+                        <w:t>0</w:t>
+                      </w:r>
+                      <w:r>
+                        <w:rPr>
+                          <w:sz w:val="36"/>
+                          <w:szCs w:val="36"/>
+                          <w:vertAlign w:val="subscript"/>
+                          <w:lang w:val="de-DE"/>
+                        </w:rPr>
+                        <w:t>1 01 11 …</w:t>
+                      </w:r>
+                    </w:p>
+                  </w:txbxContent>
+                </v:textbox>
+              </v:rect>
+            </w:pict>
+          </mc:Fallback>
+        </mc:AlternateContent>
+      </w:r>
+      <w:r>
+        <w:rPr>
+          <w:noProof/>
+        </w:rPr>
+        <mc:AlternateContent>
+          <mc:Choice Requires="wps">
+            <w:drawing>
+              <wp:anchor distT="0" distB="0" distL="114300" distR="114300" simplePos="0" relativeHeight="251736064" behindDoc="0" locked="0" layoutInCell="1" allowOverlap="1">
+                <wp:simplePos x="0" y="0"/>
+                <wp:positionH relativeFrom="column">
+                  <wp:posOffset>5183505</wp:posOffset>
+                </wp:positionH>
+                <wp:positionV relativeFrom="paragraph">
+                  <wp:posOffset>114300</wp:posOffset>
+                </wp:positionV>
+                <wp:extent cx="45719" cy="762000"/>
+                <wp:effectExtent l="76200" t="0" r="50165" b="57150"/>
+                <wp:wrapNone/>
+                <wp:docPr id="72" name="Gerade Verbindung mit Pfeil 72"/>
+                <wp:cNvGraphicFramePr/>
+                <a:graphic xmlns:a="http://schemas.openxmlformats.org/drawingml/2006/main">
+                  <a:graphicData uri="http://schemas.microsoft.com/office/word/2010/wordprocessingShape">
+                    <wps:wsp>
+                      <wps:cNvCnPr/>
+                      <wps:spPr>
+                        <a:xfrm flipH="1">
+                          <a:off x="0" y="0"/>
+                          <a:ext cx="45719" cy="762000"/>
+                        </a:xfrm>
+                        <a:prstGeom prst="straightConnector1">
+                          <a:avLst/>
+                        </a:prstGeom>
+                        <a:ln>
+                          <a:tailEnd type="triangle"/>
+                        </a:ln>
+                      </wps:spPr>
+                      <wps:style>
+                        <a:lnRef idx="1">
+                          <a:schemeClr val="accent1"/>
+                        </a:lnRef>
+                        <a:fillRef idx="0">
+                          <a:schemeClr val="accent1"/>
+                        </a:fillRef>
+                        <a:effectRef idx="0">
+                          <a:schemeClr val="accent1"/>
+                        </a:effectRef>
+                        <a:fontRef idx="minor">
+                          <a:schemeClr val="tx1"/>
+                        </a:fontRef>
+                      </wps:style>
+                      <wps:bodyPr/>
+                    </wps:wsp>
+                  </a:graphicData>
+                </a:graphic>
+                <wp14:sizeRelH relativeFrom="margin">
+                  <wp14:pctWidth>0</wp14:pctWidth>
+                </wp14:sizeRelH>
+                <wp14:sizeRelV relativeFrom="margin">
+                  <wp14:pctHeight>0</wp14:pctHeight>
+                </wp14:sizeRelV>
+              </wp:anchor>
+            </w:drawing>
+          </mc:Choice>
+          <mc:Fallback>
+            <w:pict>
+              <v:shape w14:anchorId="295E016C" id="Gerade Verbindung mit Pfeil 72" o:spid="_x0000_s1026" type="#_x0000_t32" style="position:absolute;margin-left:408.15pt;margin-top:9pt;width:3.6pt;height:60pt;flip:x;z-index:251736064;visibility:visible;mso-wrap-style:square;mso-width-percent:0;mso-height-percent:0;mso-wrap-distance-left:9pt;mso-wrap-distance-top:0;mso-wrap-distance-right:9pt;mso-wrap-distance-bottom:0;mso-position-horizontal:absolute;mso-position-horizontal-relative:text;mso-position-vertical:absolute;mso-position-vertical-relative:text;mso-width-percent:0;mso-height-percent:0;mso-width-relative:margin;mso-height-relative:margin" o:gfxdata="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" strokecolor="#4472c4 [3204]" strokeweight=".5pt">
+                <v:stroke endarrow="block" joinstyle="miter"/>
+              </v:shape>
+            </w:pict>
+          </mc:Fallback>
+        </mc:AlternateContent>
+      </w:r>
+      <w:r>
+        <w:rPr>
+          <w:noProof/>
+        </w:rPr>
+        <mc:AlternateContent>
+          <mc:Choice Requires="wps">
+            <w:drawing>
+              <wp:anchor distT="0" distB="0" distL="114300" distR="114300" simplePos="0" relativeHeight="251730944" behindDoc="0" locked="0" layoutInCell="1" allowOverlap="1" wp14:anchorId="021C0AB9" wp14:editId="08D3FC41">
+                <wp:simplePos x="0" y="0"/>
+                <wp:positionH relativeFrom="column">
+                  <wp:posOffset>-266700</wp:posOffset>
+                </wp:positionH>
+                <wp:positionV relativeFrom="paragraph">
+                  <wp:posOffset>704850</wp:posOffset>
+                </wp:positionV>
+                <wp:extent cx="1685925" cy="600075"/>
+                <wp:effectExtent l="0" t="0" r="28575" b="28575"/>
+                <wp:wrapNone/>
+                <wp:docPr id="70" name="Rechteck 70"/>
+                <wp:cNvGraphicFramePr/>
+                <a:graphic xmlns:a="http://schemas.openxmlformats.org/drawingml/2006/main">
+                  <a:graphicData uri="http://schemas.microsoft.com/office/word/2010/wordprocessingShape">
+                    <wps:wsp>
+                      <wps:cNvSpPr/>
+                      <wps:spPr>
+                        <a:xfrm>
+                          <a:off x="0" y="0"/>
+                          <a:ext cx="1685925" cy="600075"/>
+                        </a:xfrm>
+                        <a:prstGeom prst="rect">
+                          <a:avLst/>
+                        </a:prstGeom>
+                      </wps:spPr>
+                      <wps:style>
+                        <a:lnRef idx="2">
+                          <a:schemeClr val="accent3">
+                            <a:shade val="50000"/>
+                          </a:schemeClr>
+                        </a:lnRef>
+                        <a:fillRef idx="1">
+                          <a:schemeClr val="accent3"/>
+                        </a:fillRef>
+                        <a:effectRef idx="0">
+                          <a:schemeClr val="accent3"/>
+                        </a:effectRef>
+                        <a:fontRef idx="minor">
+                          <a:schemeClr val="lt1"/>
+                        </a:fontRef>
+                      </wps:style>
+                      <wps:txbx>
+                        <w:txbxContent>
+                          <w:p>
+                            <w:pPr>
+                              <w:jc w:val="center"/>
+                              <w:rPr>
+                                <w:sz w:val="36"/>
+                                <w:szCs w:val="36"/>
+                                <w:lang w:val="de-DE"/>
+                              </w:rPr>
+                            </w:pPr>
+                            <w:r>
+                              <w:rPr>
+                                <w:sz w:val="36"/>
+                                <w:szCs w:val="36"/>
+                                <w:vertAlign w:val="subscript"/>
+                                <w:lang w:val="de-DE"/>
+                              </w:rPr>
+                              <w:t>…</w:t>
+                            </w:r>
+                            <w:r>
+                              <w:rPr>
+                                <w:sz w:val="36"/>
+                                <w:szCs w:val="36"/>
+                                <w:vertAlign w:val="subscript"/>
+                                <w:lang w:val="de-DE"/>
+                              </w:rPr>
+                              <w:t>T CGA</w:t>
+                            </w:r>
+                            <w:r>
+                              <w:rPr>
+                                <w:sz w:val="36"/>
+                                <w:szCs w:val="36"/>
+                                <w:lang w:val="de-DE"/>
+                              </w:rPr>
+                              <w:t xml:space="preserve"> </w:t>
+                            </w:r>
+                            <w:r>
+                              <w:rPr>
+                                <w:sz w:val="36"/>
+                                <w:szCs w:val="36"/>
+                                <w:vertAlign w:val="subscript"/>
+                                <w:lang w:val="de-DE"/>
+                              </w:rPr>
+                              <w:t>ACG</w:t>
+                            </w:r>
+                            <w:r>
+                              <w:rPr>
+                                <w:sz w:val="36"/>
+                                <w:szCs w:val="36"/>
+                                <w:vertAlign w:val="subscript"/>
+                                <w:lang w:val="de-DE"/>
+                              </w:rPr>
+                              <w:t xml:space="preserve"> CGA TC….</w:t>
+                            </w:r>
+                          </w:p>
+                        </w:txbxContent>
+                      </wps:txbx>
+                      <wps:bodyPr rot="0" spcFirstLastPara="0" vertOverflow="overflow" horzOverflow="overflow" vert="horz" wrap="square" lIns="91440" tIns="45720" rIns="91440" bIns="45720" numCol="1" spcCol="0" rtlCol="0" fromWordArt="0" anchor="ctr" anchorCtr="0" forceAA="0" compatLnSpc="1">
+                        <a:prstTxWarp prst="textNoShape">
+                          <a:avLst/>
+                        </a:prstTxWarp>
+                        <a:noAutofit/>
+                      </wps:bodyPr>
+                    </wps:wsp>
+                  </a:graphicData>
+                </a:graphic>
+                <wp14:sizeRelH relativeFrom="margin">
+                  <wp14:pctWidth>0</wp14:pctWidth>
+                </wp14:sizeRelH>
+              </wp:anchor>
+            </w:drawing>
+          </mc:Choice>
+          <mc:Fallback>
+            <w:pict>
+              <v:rect w14:anchorId="021C0AB9" id="Rechteck 70" o:spid="_x0000_s1048" style="position:absolute;margin-left:-21pt;margin-top:55.5pt;width:132.75pt;height:47.25pt;z-index:251730944;visibility:visible;mso-wrap-style:square;mso-width-percent:0;mso-wrap-distance-left:9pt;mso-wrap-distance-top:0;mso-wrap-distance-right:9pt;mso-wrap-distance-bottom:0;mso-position-horizontal:absolute;mso-position-horizontal-relative:text;mso-position-vertical:absolute;mso-position-vertical-relative:text;mso-width-percent:0;mso-width-relative:margin;v-text-anchor:middle" o:gfxdata="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" fillcolor="#a5a5a5 [3206]" strokecolor="#525252 [1606]" strokeweight="1pt">
+                <v:textbox>
+                  <w:txbxContent>
+                    <w:p>
+                      <w:pPr>
+                        <w:jc w:val="center"/>
+                        <w:rPr>
+                          <w:sz w:val="36"/>
+                          <w:szCs w:val="36"/>
+                          <w:lang w:val="de-DE"/>
+                        </w:rPr>
+                      </w:pPr>
+                      <w:r>
+                        <w:rPr>
+                          <w:sz w:val="36"/>
+                          <w:szCs w:val="36"/>
+                          <w:vertAlign w:val="subscript"/>
+                          <w:lang w:val="de-DE"/>
+                        </w:rPr>
+                        <w:t>…</w:t>
+                      </w:r>
+                      <w:r>
+                        <w:rPr>
+                          <w:sz w:val="36"/>
+                          <w:szCs w:val="36"/>
+                          <w:vertAlign w:val="subscript"/>
+                          <w:lang w:val="de-DE"/>
+                        </w:rPr>
+                        <w:t>T CGA</w:t>
+                      </w:r>
+                      <w:r>
+                        <w:rPr>
+                          <w:sz w:val="36"/>
+                          <w:szCs w:val="36"/>
+                          <w:lang w:val="de-DE"/>
+                        </w:rPr>
+                        <w:t xml:space="preserve"> </w:t>
+                      </w:r>
+                      <w:r>
+                        <w:rPr>
+                          <w:sz w:val="36"/>
+                          <w:szCs w:val="36"/>
+                          <w:vertAlign w:val="subscript"/>
+                          <w:lang w:val="de-DE"/>
+                        </w:rPr>
+                        <w:t>ACG</w:t>
+                      </w:r>
+                      <w:r>
+                        <w:rPr>
+                          <w:sz w:val="36"/>
+                          <w:szCs w:val="36"/>
+                          <w:vertAlign w:val="subscript"/>
+                          <w:lang w:val="de-DE"/>
+                        </w:rPr>
+                        <w:t xml:space="preserve"> CGA TC….</w:t>
+                      </w:r>
+                    </w:p>
+                  </w:txbxContent>
+                </v:textbox>
+              </v:rect>
+            </w:pict>
+          </mc:Fallback>
+        </mc:AlternateContent>
+      </w:r>
+      <w:r>
+        <w:rPr>
+          <w:noProof/>
+        </w:rPr>
+        <mc:AlternateContent>
+          <mc:Choice Requires="wps">
+            <w:drawing>
+              <wp:anchor distT="45720" distB="45720" distL="114300" distR="114300" simplePos="0" relativeHeight="251732992" behindDoc="0" locked="0" layoutInCell="1" allowOverlap="1">
+                <wp:simplePos x="0" y="0"/>
+                <wp:positionH relativeFrom="column">
+                  <wp:posOffset>298450</wp:posOffset>
+                </wp:positionH>
+                <wp:positionV relativeFrom="paragraph">
+                  <wp:posOffset>278765</wp:posOffset>
+                </wp:positionV>
+                <wp:extent cx="529590" cy="287020"/>
+                <wp:effectExtent l="6985" t="0" r="48895" b="0"/>
+                <wp:wrapSquare wrapText="bothSides"/>
+                <wp:docPr id="217" name="Textfeld 2"/>
+                <wp:cNvGraphicFramePr>
+                  <a:graphicFrameLocks xmlns:a="http://schemas.openxmlformats.org/drawingml/2006/main"/>
+                </wp:cNvGraphicFramePr>
+                <a:graphic xmlns:a="http://schemas.openxmlformats.org/drawingml/2006/main">
+                  <a:graphicData uri="http://schemas.microsoft.com/office/word/2010/wordprocessingShape">
+                    <wps:wsp>
+                      <wps:cNvSpPr txBox="1">
+                        <a:spLocks noChangeArrowheads="1"/>
+                      </wps:cNvSpPr>
+                      <wps:spPr bwMode="auto">
+                        <a:xfrm rot="16615967">
+                          <a:off x="0" y="0"/>
+                          <a:ext cx="529590" cy="287020"/>
+                        </a:xfrm>
+                        <a:prstGeom prst="rect">
+                          <a:avLst/>
+                        </a:prstGeom>
+                        <a:noFill/>
+                        <a:ln w="9525">
+                          <a:noFill/>
+                          <a:miter lim="800000"/>
+                          <a:headEnd/>
+                          <a:tailEnd/>
+                        </a:ln>
+                      </wps:spPr>
+                      <wps:txbx>
+                        <w:txbxContent>
+                          <w:p>
+                            <w:pPr>
+                              <w:rPr>
+                                <w:lang w:val="de-DE"/>
+                              </w:rPr>
+                            </w:pPr>
+                            <w:r>
+                              <w:t>Code</w:t>
+                            </w:r>
+                          </w:p>
+                        </w:txbxContent>
+                      </wps:txbx>
+                      <wps:bodyPr rot="0" vert="horz" wrap="square" lIns="91440" tIns="45720" rIns="91440" bIns="45720" anchor="t" anchorCtr="0">
+                        <a:noAutofit/>
+                      </wps:bodyPr>
+                    </wps:wsp>
+                  </a:graphicData>
+                </a:graphic>
+                <wp14:sizeRelH relativeFrom="margin">
+                  <wp14:pctWidth>0</wp14:pctWidth>
+                </wp14:sizeRelH>
+                <wp14:sizeRelV relativeFrom="margin">
+                  <wp14:pctHeight>0</wp14:pctHeight>
+                </wp14:sizeRelV>
+              </wp:anchor>
+            </w:drawing>
+          </mc:Choice>
+          <mc:Fallback>
+            <w:pict>
+              <v:shape id="_x0000_s1049" type="#_x0000_t202" style="position:absolute;margin-left:23.5pt;margin-top:21.95pt;width:41.7pt;height:22.6pt;rotation:-5443893fd;z-index:251732992;visibility:visible;mso-wrap-style:square;mso-width-percent:0;mso-height-percent:0;mso-wrap-distance-left:9pt;mso-wrap-distance-top:3.6pt;mso-wrap-distance-right:9pt;mso-wrap-distance-bottom:3.6pt;mso-position-horizontal:absolute;mso-position-horizontal-relative:text;mso-position-vertical:absolute;mso-position-vertical-relative:text;mso-width-percent:0;mso-height-percent:0;mso-width-relative:margin;mso-height-relative:margin;v-text-anchor:top" o:gfxdata="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" filled="f" stroked="f">
+                <v:textbox>
+                  <w:txbxContent>
+                    <w:p>
+                      <w:pPr>
+                        <w:rPr>
+                          <w:lang w:val="de-DE"/>
+                        </w:rPr>
+                      </w:pPr>
+                      <w:r>
+                        <w:t>Code</w:t>
+                      </w:r>
+                    </w:p>
+                  </w:txbxContent>
+                </v:textbox>
+                <w10:wrap type="square"/>
+              </v:shape>
+            </w:pict>
+          </mc:Fallback>
+        </mc:AlternateContent>
+      </w:r>
+      <w:r>
+        <w:rPr>
+          <w:noProof/>
+        </w:rPr>
+        <mc:AlternateContent>
+          <mc:Choice Requires="wps">
+            <w:drawing>
+              <wp:anchor distT="0" distB="0" distL="114300" distR="114300" simplePos="0" relativeHeight="251728896" behindDoc="0" locked="0" layoutInCell="1" allowOverlap="1" wp14:anchorId="1F37E480" wp14:editId="3E45CE1A">
+                <wp:simplePos x="0" y="0"/>
+                <wp:positionH relativeFrom="column">
+                  <wp:posOffset>581024</wp:posOffset>
+                </wp:positionH>
+                <wp:positionV relativeFrom="paragraph">
+                  <wp:posOffset>133350</wp:posOffset>
+                </wp:positionV>
+                <wp:extent cx="66675" cy="571500"/>
+                <wp:effectExtent l="19050" t="38100" r="66675" b="19050"/>
+                <wp:wrapNone/>
+                <wp:docPr id="69" name="Gerade Verbindung mit Pfeil 69"/>
+                <wp:cNvGraphicFramePr/>
+                <a:graphic xmlns:a="http://schemas.openxmlformats.org/drawingml/2006/main">
+                  <a:graphicData uri="http://schemas.microsoft.com/office/word/2010/wordprocessingShape">
+                    <wps:wsp>
+                      <wps:cNvCnPr/>
+                      <wps:spPr>
+                        <a:xfrm flipV="1">
+                          <a:off x="0" y="0"/>
+                          <a:ext cx="66675" cy="571500"/>
+                        </a:xfrm>
+                        <a:prstGeom prst="straightConnector1">
+                          <a:avLst/>
+                        </a:prstGeom>
+                        <a:ln>
+                          <a:tailEnd type="triangle"/>
+                        </a:ln>
+                      </wps:spPr>
+                      <wps:style>
+                        <a:lnRef idx="1">
+                          <a:schemeClr val="accent1"/>
+                        </a:lnRef>
+                        <a:fillRef idx="0">
+                          <a:schemeClr val="accent1"/>
+                        </a:fillRef>
+                        <a:effectRef idx="0">
+                          <a:schemeClr val="accent1"/>
+                        </a:effectRef>
+                        <a:fontRef idx="minor">
+                          <a:schemeClr val="tx1"/>
+                        </a:fontRef>
+                      </wps:style>
+                      <wps:bodyPr/>
+                    </wps:wsp>
+                  </a:graphicData>
+                </a:graphic>
+                <wp14:sizeRelH relativeFrom="margin">
+                  <wp14:pctWidth>0</wp14:pctWidth>
+                </wp14:sizeRelH>
+                <wp14:sizeRelV relativeFrom="margin">
+                  <wp14:pctHeight>0</wp14:pctHeight>
+                </wp14:sizeRelV>
+              </wp:anchor>
+            </w:drawing>
+          </mc:Choice>
+          <mc:Fallback>
+            <w:pict>
+              <v:shape w14:anchorId="356EDFF2" id="Gerade Verbindung mit Pfeil 69" o:spid="_x0000_s1026" type="#_x0000_t32" style="position:absolute;margin-left:45.75pt;margin-top:10.5pt;width:5.25pt;height:45pt;flip:y;z-index:251728896;visibility:visible;mso-wrap-style:square;mso-width-percent:0;mso-height-percent:0;mso-wrap-distance-left:9pt;mso-wrap-distance-top:0;mso-wrap-distance-right:9pt;mso-wrap-distance-bottom:0;mso-position-horizontal:absolute;mso-position-horizontal-relative:text;mso-position-vertical:absolute;mso-position-vertical-relative:text;mso-width-percent:0;mso-height-percent:0;mso-width-relative:margin;mso-height-relative:margin" o:gfxdata="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" strokecolor="#4472c4 [3204]" strokeweight=".5pt">
+                <v:stroke endarrow="block" joinstyle="miter"/>
+              </v:shape>
             </w:pict>
           </mc:Fallback>
         </mc:AlternateContent>
@@ -3856,7 +5175,7 @@
 </file>
 
 <file path=customXml/itemProps1.xml><?xml version="1.0" encoding="utf-8"?>
-<ds:datastoreItem xmlns:ds="http://schemas.openxmlformats.org/officeDocument/2006/customXml" ds:itemID="{63D110B8-4807-4C9D-8B24-F0521332E466}">
+<ds:datastoreItem xmlns:ds="http://schemas.openxmlformats.org/officeDocument/2006/customXml" ds:itemID="{91909358-D5DC-41DF-85CC-886B2ACC08CF}">
   <ds:schemaRefs>
     <ds:schemaRef ds:uri="http://schemas.openxmlformats.org/officeDocument/2006/bibliography"/>
   </ds:schemaRefs>

</xml_diff>